<commit_message>
feat: Added Figma draft of CKK UI
</commit_message>
<xml_diff>
--- a/Courses/PROG1080 - Structured Project III/Modules/Module 2 - Wireframing and GUIs II/Assignments/A2-2_Login_User_Control.docx
+++ b/Courses/PROG1080 - Structured Project III/Modules/Module 2 - Wireframing and GUIs II/Assignments/A2-2_Login_User_Control.docx
@@ -1,6 +1,6 @@
 
 <file path=word/document.xml><?xml version="1.0" encoding="utf-8"?>
-<w:document xmlns:wpc="http://schemas.microsoft.com/office/word/2010/wordprocessingCanvas" xmlns:cx="http://schemas.microsoft.com/office/drawing/2014/chartex" xmlns:cx1="http://schemas.microsoft.com/office/drawing/2015/9/8/chartex" xmlns:cx2="http://schemas.microsoft.com/office/drawing/2015/10/21/chartex" xmlns:cx3="http://schemas.microsoft.com/office/drawing/2016/5/9/chartex" xmlns:cx4="http://schemas.microsoft.com/office/drawing/2016/5/10/chartex" xmlns:cx5="http://schemas.microsoft.com/office/drawing/2016/5/11/chartex" xmlns:cx6="http://schemas.microsoft.com/office/drawing/2016/5/12/chartex" xmlns:cx7="http://schemas.microsoft.com/office/drawing/2016/5/13/chartex" xmlns:cx8="http://schemas.microsoft.com/office/drawing/2016/5/14/chartex" xmlns:mc="http://schemas.openxmlformats.org/markup-compatibility/2006" xmlns:aink="http://schemas.microsoft.com/office/drawing/2016/ink" xmlns:am3d="http://schemas.microsoft.com/office/drawing/2017/model3d" xmlns:o="urn:schemas-microsoft-com:office:office" xmlns:r="http://schemas.openxmlformats.org/officeDocument/2006/relationships" xmlns:m="http://schemas.openxmlformats.org/officeDocument/2006/math" xmlns:v="urn:schemas-microsoft-com:vml" xmlns:wp14="http://schemas.microsoft.com/office/word/2010/wordprocessingDrawing" xmlns:wp="http://schemas.openxmlformats.org/drawingml/2006/wordprocessingDrawing" xmlns:w10="urn:schemas-microsoft-com:office:word" xmlns:w="http://schemas.openxmlformats.org/wordprocessingml/2006/main" xmlns:w14="http://schemas.microsoft.com/office/word/2010/wordml" xmlns:w15="http://schemas.microsoft.com/office/word/2012/wordml" xmlns:w16cid="http://schemas.microsoft.com/office/word/2016/wordml/cid" xmlns:w16se="http://schemas.microsoft.com/office/word/2015/wordml/symex" xmlns:wpg="http://schemas.microsoft.com/office/word/2010/wordprocessingGroup" xmlns:wpi="http://schemas.microsoft.com/office/word/2010/wordprocessingInk" xmlns:wne="http://schemas.microsoft.com/office/word/2006/wordml" xmlns:wps="http://schemas.microsoft.com/office/word/2010/wordprocessingShape" mc:Ignorable="w14 w15 w16se w16cid wp14">
+<w:document xmlns:wpc="http://schemas.microsoft.com/office/word/2010/wordprocessingCanvas" xmlns:cx="http://schemas.microsoft.com/office/drawing/2014/chartex" xmlns:cx1="http://schemas.microsoft.com/office/drawing/2015/9/8/chartex" xmlns:cx2="http://schemas.microsoft.com/office/drawing/2015/10/21/chartex" xmlns:cx3="http://schemas.microsoft.com/office/drawing/2016/5/9/chartex" xmlns:cx4="http://schemas.microsoft.com/office/drawing/2016/5/10/chartex" xmlns:cx5="http://schemas.microsoft.com/office/drawing/2016/5/11/chartex" xmlns:cx6="http://schemas.microsoft.com/office/drawing/2016/5/12/chartex" xmlns:cx7="http://schemas.microsoft.com/office/drawing/2016/5/13/chartex" xmlns:cx8="http://schemas.microsoft.com/office/drawing/2016/5/14/chartex" xmlns:mc="http://schemas.openxmlformats.org/markup-compatibility/2006" xmlns:aink="http://schemas.microsoft.com/office/drawing/2016/ink" xmlns:am3d="http://schemas.microsoft.com/office/drawing/2017/model3d" xmlns:o="urn:schemas-microsoft-com:office:office" xmlns:oel="http://schemas.microsoft.com/office/2019/extlst" xmlns:r="http://schemas.openxmlformats.org/officeDocument/2006/relationships" xmlns:m="http://schemas.openxmlformats.org/officeDocument/2006/math" xmlns:v="urn:schemas-microsoft-com:vml" xmlns:wp14="http://schemas.microsoft.com/office/word/2010/wordprocessingDrawing" xmlns:wp="http://schemas.openxmlformats.org/drawingml/2006/wordprocessingDrawing" xmlns:w10="urn:schemas-microsoft-com:office:word" xmlns:w="http://schemas.openxmlformats.org/wordprocessingml/2006/main" xmlns:w14="http://schemas.microsoft.com/office/word/2010/wordml" xmlns:w15="http://schemas.microsoft.com/office/word/2012/wordml" xmlns:w16cex="http://schemas.microsoft.com/office/word/2018/wordml/cex" xmlns:w16cid="http://schemas.microsoft.com/office/word/2016/wordml/cid" xmlns:w16="http://schemas.microsoft.com/office/word/2018/wordml" xmlns:w16sdtdh="http://schemas.microsoft.com/office/word/2020/wordml/sdtdatahash" xmlns:w16se="http://schemas.microsoft.com/office/word/2015/wordml/symex" xmlns:wpg="http://schemas.microsoft.com/office/word/2010/wordprocessingGroup" xmlns:wpi="http://schemas.microsoft.com/office/word/2010/wordprocessingInk" xmlns:wne="http://schemas.microsoft.com/office/word/2006/wordml" xmlns:wps="http://schemas.microsoft.com/office/word/2010/wordprocessingShape" mc:Ignorable="w14 w15 w16se w16cid w16 w16cex w16sdtdh wp14">
   <w:body>
     <w:p>
       <w:pPr>
@@ -16,7 +16,15 @@
           <w:sz w:val="28"/>
           <w:szCs w:val="28"/>
         </w:rPr>
-        <w:t>A2-2: More LINQ and Lists</w:t>
+        <w:t xml:space="preserve">A2-2: </w:t>
+      </w:r>
+      <w:r>
+        <w:rPr>
+          <w:b/>
+          <w:sz w:val="28"/>
+          <w:szCs w:val="28"/>
+        </w:rPr>
+        <w:t>Login User Control</w:t>
       </w:r>
     </w:p>
     <w:p>
@@ -32,9 +40,9 @@
           <w:noProof/>
         </w:rPr>
         <w:drawing>
-          <wp:inline distT="0" distB="0" distL="0" distR="0" wp14:anchorId="07D76E1C" wp14:editId="4D523326">
-            <wp:extent cx="5943600" cy="6984365"/>
-            <wp:effectExtent l="0" t="0" r="0" b="6985"/>
+          <wp:inline distT="0" distB="0" distL="0" distR="0" wp14:anchorId="5A536989" wp14:editId="321E4C6E">
+            <wp:extent cx="9193288" cy="4191000"/>
+            <wp:effectExtent l="0" t="0" r="8255" b="0"/>
             <wp:docPr id="1" name="Picture 1"/>
             <wp:cNvGraphicFramePr>
               <a:graphicFrameLocks xmlns:a="http://schemas.openxmlformats.org/drawingml/2006/main" noChangeAspect="1"/>
@@ -55,7 +63,7 @@
                   <pic:spPr>
                     <a:xfrm>
                       <a:off x="0" y="0"/>
-                      <a:ext cx="5943600" cy="6984365"/>
+                      <a:ext cx="9197220" cy="4192793"/>
                     </a:xfrm>
                     <a:prstGeom prst="rect">
                       <a:avLst/>
@@ -76,47 +84,6 @@
           <w:szCs w:val="28"/>
         </w:rPr>
       </w:pPr>
-      <w:r>
-        <w:rPr>
-          <w:noProof/>
-        </w:rPr>
-        <w:lastRenderedPageBreak/>
-        <w:drawing>
-          <wp:inline distT="0" distB="0" distL="0" distR="0" wp14:anchorId="03DC9373" wp14:editId="46E55B6C">
-            <wp:extent cx="5943600" cy="4657725"/>
-            <wp:effectExtent l="0" t="0" r="0" b="9525"/>
-            <wp:docPr id="3" name="Picture 3"/>
-            <wp:cNvGraphicFramePr>
-              <a:graphicFrameLocks xmlns:a="http://schemas.openxmlformats.org/drawingml/2006/main" noChangeAspect="1"/>
-            </wp:cNvGraphicFramePr>
-            <a:graphic xmlns:a="http://schemas.openxmlformats.org/drawingml/2006/main">
-              <a:graphicData uri="http://schemas.openxmlformats.org/drawingml/2006/picture">
-                <pic:pic xmlns:pic="http://schemas.openxmlformats.org/drawingml/2006/picture">
-                  <pic:nvPicPr>
-                    <pic:cNvPr id="1" name=""/>
-                    <pic:cNvPicPr/>
-                  </pic:nvPicPr>
-                  <pic:blipFill>
-                    <a:blip r:embed="rId5"/>
-                    <a:stretch>
-                      <a:fillRect/>
-                    </a:stretch>
-                  </pic:blipFill>
-                  <pic:spPr>
-                    <a:xfrm>
-                      <a:off x="0" y="0"/>
-                      <a:ext cx="5943600" cy="4657725"/>
-                    </a:xfrm>
-                    <a:prstGeom prst="rect">
-                      <a:avLst/>
-                    </a:prstGeom>
-                  </pic:spPr>
-                </pic:pic>
-              </a:graphicData>
-            </a:graphic>
-          </wp:inline>
-        </w:drawing>
-      </w:r>
     </w:p>
     <w:p>
       <w:pPr>
@@ -128,50 +95,27 @@
       </w:pPr>
       <w:r>
         <w:rPr>
-          <w:noProof/>
+          <w:b/>
+          <w:sz w:val="28"/>
+          <w:szCs w:val="28"/>
         </w:rPr>
-        <w:drawing>
-          <wp:inline distT="0" distB="0" distL="0" distR="0" wp14:anchorId="0200CC08" wp14:editId="4E02CDB6">
-            <wp:extent cx="5943600" cy="2652395"/>
-            <wp:effectExtent l="0" t="0" r="0" b="0"/>
-            <wp:docPr id="5" name="Picture 5"/>
-            <wp:cNvGraphicFramePr>
-              <a:graphicFrameLocks xmlns:a="http://schemas.openxmlformats.org/drawingml/2006/main" noChangeAspect="1"/>
-            </wp:cNvGraphicFramePr>
-            <a:graphic xmlns:a="http://schemas.openxmlformats.org/drawingml/2006/main">
-              <a:graphicData uri="http://schemas.openxmlformats.org/drawingml/2006/picture">
-                <pic:pic xmlns:pic="http://schemas.openxmlformats.org/drawingml/2006/picture">
-                  <pic:nvPicPr>
-                    <pic:cNvPr id="1" name=""/>
-                    <pic:cNvPicPr/>
-                  </pic:nvPicPr>
-                  <pic:blipFill>
-                    <a:blip r:embed="rId6"/>
-                    <a:stretch>
-                      <a:fillRect/>
-                    </a:stretch>
-                  </pic:blipFill>
-                  <pic:spPr>
-                    <a:xfrm>
-                      <a:off x="0" y="0"/>
-                      <a:ext cx="5943600" cy="2652395"/>
-                    </a:xfrm>
-                    <a:prstGeom prst="rect">
-                      <a:avLst/>
-                    </a:prstGeom>
-                  </pic:spPr>
-                </pic:pic>
-              </a:graphicData>
-            </a:graphic>
-          </wp:inline>
-        </w:drawing>
+        <w:t xml:space="preserve">GitHub link: </w:t>
       </w:r>
-      <w:bookmarkStart w:id="0" w:name="_GoBack"/>
-      <w:bookmarkEnd w:id="0"/>
+      <w:hyperlink r:id="rId5" w:history="1">
+        <w:r>
+          <w:rPr>
+            <w:rStyle w:val="Hyperlink"/>
+            <w:b/>
+            <w:sz w:val="28"/>
+            <w:szCs w:val="28"/>
+          </w:rPr>
+          <w:t>https://github.com/RyanLBuchanan/LoginPasswordUserControlTest</w:t>
+        </w:r>
+      </w:hyperlink>
     </w:p>
     <w:sectPr>
-      <w:pgSz w:w="12240" w:h="15840"/>
-      <w:pgMar w:top="1440" w:right="1440" w:bottom="1440" w:left="1440" w:header="720" w:footer="720" w:gutter="0"/>
+      <w:pgSz w:w="15840" w:h="12240" w:orient="landscape"/>
+      <w:pgMar w:top="576" w:right="576" w:bottom="576" w:left="576" w:header="720" w:footer="720" w:gutter="0"/>
       <w:cols w:space="720"/>
       <w:docGrid w:linePitch="360"/>
     </w:sectPr>
@@ -180,7 +124,7 @@
 </file>
 
 <file path=word/styles.xml><?xml version="1.0" encoding="utf-8"?>
-<w:styles xmlns:mc="http://schemas.openxmlformats.org/markup-compatibility/2006" xmlns:r="http://schemas.openxmlformats.org/officeDocument/2006/relationships" xmlns:w="http://schemas.openxmlformats.org/wordprocessingml/2006/main" xmlns:w14="http://schemas.microsoft.com/office/word/2010/wordml" xmlns:w15="http://schemas.microsoft.com/office/word/2012/wordml" xmlns:w16cid="http://schemas.microsoft.com/office/word/2016/wordml/cid" xmlns:w16se="http://schemas.microsoft.com/office/word/2015/wordml/symex" mc:Ignorable="w14 w15 w16se w16cid">
+<w:styles xmlns:mc="http://schemas.openxmlformats.org/markup-compatibility/2006" xmlns:r="http://schemas.openxmlformats.org/officeDocument/2006/relationships" xmlns:w="http://schemas.openxmlformats.org/wordprocessingml/2006/main" xmlns:w14="http://schemas.microsoft.com/office/word/2010/wordml" xmlns:w15="http://schemas.microsoft.com/office/word/2012/wordml" xmlns:w16cex="http://schemas.microsoft.com/office/word/2018/wordml/cex" xmlns:w16cid="http://schemas.microsoft.com/office/word/2016/wordml/cid" xmlns:w16="http://schemas.microsoft.com/office/word/2018/wordml" xmlns:w16sdtdh="http://schemas.microsoft.com/office/word/2020/wordml/sdtdatahash" xmlns:w16se="http://schemas.microsoft.com/office/word/2015/wordml/symex" mc:Ignorable="w14 w15 w16se w16cid w16 w16cex w16sdtdh">
   <w:docDefaults>
     <w:rPrDefault>
       <w:rPr>
@@ -196,7 +140,7 @@
       </w:pPr>
     </w:pPrDefault>
   </w:docDefaults>
-  <w:latentStyles w:defLockedState="0" w:defUIPriority="99" w:defSemiHidden="0" w:defUnhideWhenUsed="0" w:defQFormat="0" w:count="375">
+  <w:latentStyles w:defLockedState="0" w:defUIPriority="99" w:defSemiHidden="0" w:defUnhideWhenUsed="0" w:defQFormat="0" w:count="376">
     <w:lsdException w:name="Normal" w:uiPriority="0" w:qFormat="1"/>
     <w:lsdException w:name="heading 1" w:uiPriority="9" w:qFormat="1"/>
     <w:lsdException w:name="heading 2" w:semiHidden="1" w:uiPriority="9" w:unhideWhenUsed="1" w:qFormat="1"/>
@@ -302,7 +246,6 @@
     <w:lsdException w:name="HTML Sample" w:semiHidden="1" w:unhideWhenUsed="1"/>
     <w:lsdException w:name="HTML Typewriter" w:semiHidden="1" w:unhideWhenUsed="1"/>
     <w:lsdException w:name="HTML Variable" w:semiHidden="1" w:unhideWhenUsed="1"/>
-    <w:lsdException w:name="Normal Table" w:semiHidden="1" w:unhideWhenUsed="1"/>
     <w:lsdException w:name="annotation subject" w:semiHidden="1" w:unhideWhenUsed="1"/>
     <w:lsdException w:name="No List" w:semiHidden="1" w:unhideWhenUsed="1"/>
     <w:lsdException w:name="Outline List 1" w:semiHidden="1" w:unhideWhenUsed="1"/>
@@ -349,10 +292,8 @@
     <w:lsdException w:name="Table Subtle 2" w:semiHidden="1" w:unhideWhenUsed="1"/>
     <w:lsdException w:name="Table Web 1" w:semiHidden="1" w:unhideWhenUsed="1"/>
     <w:lsdException w:name="Table Web 2" w:semiHidden="1" w:unhideWhenUsed="1"/>
-    <w:lsdException w:name="Table Web 3" w:semiHidden="1" w:unhideWhenUsed="1"/>
     <w:lsdException w:name="Balloon Text" w:semiHidden="1" w:unhideWhenUsed="1"/>
     <w:lsdException w:name="Table Grid" w:uiPriority="39"/>
-    <w:lsdException w:name="Table Theme" w:semiHidden="1" w:unhideWhenUsed="1"/>
     <w:lsdException w:name="Placeholder Text" w:semiHidden="1"/>
     <w:lsdException w:name="No Spacing" w:uiPriority="1" w:qFormat="1"/>
     <w:lsdException w:name="Light Shading" w:uiPriority="60"/>
@@ -572,6 +513,7 @@
     <w:lsdException w:name="Smart Hyperlink" w:semiHidden="1" w:unhideWhenUsed="1"/>
     <w:lsdException w:name="Hashtag" w:semiHidden="1" w:unhideWhenUsed="1"/>
     <w:lsdException w:name="Unresolved Mention" w:semiHidden="1" w:unhideWhenUsed="1"/>
+    <w:lsdException w:name="Smart Link" w:semiHidden="1" w:unhideWhenUsed="1"/>
   </w:latentStyles>
   <w:style w:type="paragraph" w:default="1" w:styleId="Normal">
     <w:name w:val="Normal"/>
@@ -603,6 +545,29 @@
     <w:uiPriority w:val="99"/>
     <w:semiHidden/>
     <w:unhideWhenUsed/>
+  </w:style>
+  <w:style w:type="character" w:styleId="Hyperlink">
+    <w:name w:val="Hyperlink"/>
+    <w:basedOn w:val="DefaultParagraphFont"/>
+    <w:uiPriority w:val="99"/>
+    <w:unhideWhenUsed/>
+    <w:rsid w:val="008564FA"/>
+    <w:rPr>
+      <w:color w:val="0563C1" w:themeColor="hyperlink"/>
+      <w:u w:val="single"/>
+    </w:rPr>
+  </w:style>
+  <w:style w:type="character" w:styleId="UnresolvedMention">
+    <w:name w:val="Unresolved Mention"/>
+    <w:basedOn w:val="DefaultParagraphFont"/>
+    <w:uiPriority w:val="99"/>
+    <w:semiHidden/>
+    <w:unhideWhenUsed/>
+    <w:rsid w:val="008564FA"/>
+    <w:rPr>
+      <w:color w:val="605E5C"/>
+      <w:shd w:val="clear" w:color="auto" w:fill="E1DFDD"/>
+    </w:rPr>
   </w:style>
 </w:styles>
 </file>

</xml_diff>